<commit_message>
added documentation and tests
</commit_message>
<xml_diff>
--- a/Assignment2/Assignment_Analysis_and_Design_Document (AutoRecovered).docx
+++ b/Assignment2/Assignment_Analysis_and_Design_Document (AutoRecovered).docx
@@ -31,13 +31,13 @@
       <w:r>
         <w:fldChar w:fldCharType="separate"/>
       </w:r>
-      <w:bookmarkStart w:id="0" w:name="_Toc254785383"/>
-      <w:bookmarkStart w:id="1" w:name="_Toc254771757"/>
-      <w:bookmarkStart w:id="2" w:name="_Toc254770266"/>
+      <w:bookmarkStart w:id="0" w:name="_Toc222820221"/>
+      <w:bookmarkStart w:id="1" w:name="_Toc222821167"/>
+      <w:bookmarkStart w:id="2" w:name="_Toc222883075"/>
       <w:bookmarkStart w:id="3" w:name="_Toc254770226"/>
-      <w:bookmarkStart w:id="4" w:name="_Toc222883075"/>
-      <w:bookmarkStart w:id="5" w:name="_Toc222821167"/>
-      <w:bookmarkStart w:id="6" w:name="_Toc222820221"/>
+      <w:bookmarkStart w:id="4" w:name="_Toc254770266"/>
+      <w:bookmarkStart w:id="5" w:name="_Toc254771757"/>
+      <w:bookmarkStart w:id="6" w:name="_Toc254785383"/>
       <w:r>
         <w:rPr>
           <w:rFonts w:ascii="Times New Roman" w:hAnsi="Times New Roman"/>
@@ -2079,8 +2079,6 @@
           <w:b/>
         </w:rPr>
       </w:pPr>
-      <w:bookmarkStart w:id="27" w:name="_GoBack"/>
-      <w:bookmarkEnd w:id="27"/>
       <w:r>
         <w:rPr>
           <w:b/>
@@ -2122,106 +2120,53 @@
       <w:pPr>
         <w:spacing w:line="240" w:lineRule="auto"/>
         <w:jc w:val="both"/>
-        <w:rPr>
-          <w:i/>
-          <w:color w:val="943634" w:themeColor="accent2" w:themeShade="BF"/>
-          <w:sz w:val="24"/>
-        </w:rPr>
-      </w:pPr>
-      <w:r>
-        <w:rPr>
-          <w:i/>
-          <w:color w:val="943634" w:themeColor="accent2" w:themeShade="BF"/>
-          <w:sz w:val="24"/>
-        </w:rPr>
-        <w:t>[</w:t>
-      </w:r>
-      <w:r>
-        <w:rPr>
-          <w:i/>
-          <w:color w:val="943634" w:themeColor="accent2" w:themeShade="BF"/>
-          <w:sz w:val="24"/>
-        </w:rPr>
-        <w:t>C</w:t>
-      </w:r>
-      <w:r>
-        <w:rPr>
-          <w:i/>
-          <w:color w:val="943634" w:themeColor="accent2" w:themeShade="BF"/>
-          <w:sz w:val="24"/>
-        </w:rPr>
-        <w:t>reate the system’s conceptual architecture</w:t>
-      </w:r>
-      <w:r>
-        <w:rPr>
-          <w:i/>
-          <w:color w:val="943634" w:themeColor="accent2" w:themeShade="BF"/>
-          <w:sz w:val="24"/>
-        </w:rPr>
-        <w:t>;</w:t>
-      </w:r>
-      <w:r>
-        <w:rPr>
-          <w:i/>
-          <w:color w:val="943634" w:themeColor="accent2" w:themeShade="BF"/>
-          <w:sz w:val="24"/>
-        </w:rPr>
-        <w:t xml:space="preserve"> use </w:t>
-      </w:r>
-      <w:r>
-        <w:rPr>
-          <w:i/>
-          <w:color w:val="943634" w:themeColor="accent2" w:themeShade="BF"/>
-          <w:sz w:val="24"/>
-        </w:rPr>
-        <w:t>architectural pattern</w:t>
-      </w:r>
-      <w:r>
-        <w:rPr>
-          <w:i/>
-          <w:color w:val="943634" w:themeColor="accent2" w:themeShade="BF"/>
-          <w:sz w:val="24"/>
-        </w:rPr>
-        <w:t>s</w:t>
-      </w:r>
-      <w:r>
-        <w:rPr>
-          <w:i/>
-          <w:color w:val="943634" w:themeColor="accent2" w:themeShade="BF"/>
-          <w:sz w:val="24"/>
-        </w:rPr>
-        <w:t xml:space="preserve"> and </w:t>
-      </w:r>
-      <w:r>
-        <w:rPr>
-          <w:i/>
-          <w:color w:val="943634" w:themeColor="accent2" w:themeShade="BF"/>
-          <w:sz w:val="24"/>
-        </w:rPr>
-        <w:t>describe how they are applied</w:t>
-      </w:r>
-      <w:r>
-        <w:rPr>
-          <w:i/>
-          <w:color w:val="943634" w:themeColor="accent2" w:themeShade="BF"/>
-          <w:sz w:val="24"/>
-        </w:rPr>
-        <w:t>. Create package, component and deployment diagrams</w:t>
-      </w:r>
-      <w:r>
-        <w:rPr>
-          <w:i/>
-          <w:color w:val="943634" w:themeColor="accent2" w:themeShade="BF"/>
-          <w:sz w:val="24"/>
-        </w:rPr>
-        <w:t>]</w:t>
-      </w:r>
-    </w:p>
-    <w:p>
-      <w:pPr>
-        <w:spacing w:line="240" w:lineRule="auto"/>
-        <w:jc w:val="both"/>
-      </w:pPr>
+      </w:pPr>
+      <w:r>
+        <w:rPr>
+          <w:noProof/>
+        </w:rPr>
+        <w:drawing>
+          <wp:inline distT="0" distB="0" distL="0" distR="0">
+            <wp:extent cx="2771775" cy="6210300"/>
+            <wp:effectExtent l="0" t="0" r="9525" b="0"/>
+            <wp:docPr id="4" name="Picture 4"/>
+            <wp:cNvGraphicFramePr>
+              <a:graphicFrameLocks xmlns:a="http://schemas.openxmlformats.org/drawingml/2006/main" noChangeAspect="1"/>
+            </wp:cNvGraphicFramePr>
+            <a:graphic xmlns:a="http://schemas.openxmlformats.org/drawingml/2006/main">
+              <a:graphicData uri="http://schemas.openxmlformats.org/drawingml/2006/picture">
+                <pic:pic xmlns:pic="http://schemas.openxmlformats.org/drawingml/2006/picture">
+                  <pic:nvPicPr>
+                    <pic:cNvPr id="4" name="conceptual (1).png"/>
+                    <pic:cNvPicPr/>
+                  </pic:nvPicPr>
+                  <pic:blipFill>
+                    <a:blip r:embed="rId11">
+                      <a:extLst>
+                        <a:ext uri="{28A0092B-C50C-407E-A947-70E740481C1C}">
+                          <a14:useLocalDpi xmlns:a14="http://schemas.microsoft.com/office/drawing/2010/main" val="0"/>
+                        </a:ext>
+                      </a:extLst>
+                    </a:blip>
+                    <a:stretch>
+                      <a:fillRect/>
+                    </a:stretch>
+                  </pic:blipFill>
+                  <pic:spPr>
+                    <a:xfrm>
+                      <a:off x="0" y="0"/>
+                      <a:ext cx="2771775" cy="6210300"/>
+                    </a:xfrm>
+                    <a:prstGeom prst="rect">
+                      <a:avLst/>
+                    </a:prstGeom>
+                  </pic:spPr>
+                </pic:pic>
+              </a:graphicData>
+            </a:graphic>
+          </wp:inline>
+        </w:drawing>
+      </w:r>
     </w:p>
     <w:p>
       <w:pPr>
@@ -2231,11 +2176,66 @@
           <w:rFonts w:ascii="Times New Roman" w:hAnsi="Times New Roman"/>
         </w:rPr>
       </w:pPr>
-      <w:bookmarkStart w:id="28" w:name="_Toc254785392"/>
-      <w:r>
-        <w:rPr>
-          <w:rFonts w:ascii="Times New Roman" w:hAnsi="Times New Roman"/>
-        </w:rPr>
+      <w:bookmarkStart w:id="27" w:name="_Toc254785392"/>
+    </w:p>
+    <w:p>
+      <w:pPr>
+        <w:pStyle w:val="Title"/>
+        <w:jc w:val="both"/>
+        <w:rPr>
+          <w:rFonts w:ascii="Times New Roman" w:hAnsi="Times New Roman"/>
+        </w:rPr>
+      </w:pPr>
+    </w:p>
+    <w:p>
+      <w:pPr>
+        <w:pStyle w:val="Title"/>
+        <w:jc w:val="both"/>
+        <w:rPr>
+          <w:rFonts w:ascii="Times New Roman" w:hAnsi="Times New Roman"/>
+        </w:rPr>
+      </w:pPr>
+    </w:p>
+    <w:p>
+      <w:pPr>
+        <w:pStyle w:val="Title"/>
+        <w:jc w:val="both"/>
+        <w:rPr>
+          <w:rFonts w:ascii="Times New Roman" w:hAnsi="Times New Roman"/>
+        </w:rPr>
+      </w:pPr>
+    </w:p>
+    <w:p>
+      <w:pPr>
+        <w:pStyle w:val="Title"/>
+        <w:jc w:val="both"/>
+        <w:rPr>
+          <w:rFonts w:ascii="Times New Roman" w:hAnsi="Times New Roman"/>
+        </w:rPr>
+      </w:pPr>
+    </w:p>
+    <w:p>
+      <w:pPr>
+        <w:pStyle w:val="Title"/>
+        <w:jc w:val="both"/>
+        <w:rPr>
+          <w:rFonts w:ascii="Times New Roman" w:hAnsi="Times New Roman"/>
+        </w:rPr>
+      </w:pPr>
+    </w:p>
+    <w:p>
+      <w:pPr>
+        <w:pStyle w:val="Title"/>
+        <w:jc w:val="both"/>
+        <w:rPr>
+          <w:rFonts w:ascii="Times New Roman" w:hAnsi="Times New Roman"/>
+        </w:rPr>
+      </w:pPr>
+      <w:r>
+        <w:rPr>
+          <w:rFonts w:ascii="Times New Roman" w:hAnsi="Times New Roman"/>
+        </w:rPr>
+        <w:lastRenderedPageBreak/>
         <w:t>4</w:t>
       </w:r>
       <w:r>
@@ -2256,7 +2256,7 @@
         </w:rPr>
         <w:t xml:space="preserve"> Diagrams</w:t>
       </w:r>
-      <w:bookmarkEnd w:id="28"/>
+      <w:bookmarkEnd w:id="27"/>
     </w:p>
     <w:p>
       <w:pPr>
@@ -2287,7 +2287,7 @@
                     <pic:cNvPicPr/>
                   </pic:nvPicPr>
                   <pic:blipFill>
-                    <a:blip r:embed="rId11">
+                    <a:blip r:embed="rId12">
                       <a:extLst>
                         <a:ext uri="{28A0092B-C50C-407E-A947-70E740481C1C}">
                           <a14:useLocalDpi xmlns:a14="http://schemas.microsoft.com/office/drawing/2010/main" val="0"/>
@@ -2322,7 +2322,7 @@
           <w:rFonts w:ascii="Times New Roman" w:hAnsi="Times New Roman"/>
         </w:rPr>
       </w:pPr>
-      <w:bookmarkStart w:id="29" w:name="_Toc254785393"/>
+      <w:bookmarkStart w:id="28" w:name="_Toc254785393"/>
       <w:r>
         <w:rPr>
           <w:rFonts w:ascii="Times New Roman" w:hAnsi="Times New Roman"/>
@@ -2341,7 +2341,7 @@
         </w:rPr>
         <w:t>Design</w:t>
       </w:r>
-      <w:bookmarkEnd w:id="29"/>
+      <w:bookmarkEnd w:id="28"/>
     </w:p>
     <w:p>
       <w:pPr>
@@ -2381,6 +2381,464 @@
         <w:spacing w:line="240" w:lineRule="auto"/>
         <w:jc w:val="both"/>
         <w:rPr>
+          <w:sz w:val="24"/>
+        </w:rPr>
+      </w:pPr>
+      <w:r>
+        <w:rPr>
+          <w:sz w:val="24"/>
+        </w:rPr>
+        <w:t>Regarding Design Patterns, I have used Dependency Injection. Java components/classes should be as independent as possible of each other. This increase the possibility to reuse them and to test in isolation. To decouple classes from each other the dependency to a certain class should get injected into them rather than that class itself creates that object.</w:t>
+      </w:r>
+    </w:p>
+    <w:p>
+      <w:pPr>
+        <w:spacing w:line="240" w:lineRule="auto"/>
+        <w:jc w:val="both"/>
+        <w:rPr>
+          <w:sz w:val="24"/>
+        </w:rPr>
+      </w:pPr>
+    </w:p>
+    <w:p>
+      <w:pPr>
+        <w:spacing w:line="240" w:lineRule="auto"/>
+        <w:jc w:val="both"/>
+        <w:rPr>
+          <w:sz w:val="24"/>
+        </w:rPr>
+      </w:pPr>
+      <w:r>
+        <w:rPr>
+          <w:sz w:val="24"/>
+        </w:rPr>
+        <w:t>In the Spring framework, this is done using the @</w:t>
+      </w:r>
+      <w:proofErr w:type="spellStart"/>
+      <w:r>
+        <w:rPr>
+          <w:sz w:val="24"/>
+        </w:rPr>
+        <w:t>Autowired</w:t>
+      </w:r>
+      <w:proofErr w:type="spellEnd"/>
+      <w:r>
+        <w:rPr>
+          <w:sz w:val="24"/>
+        </w:rPr>
+        <w:t xml:space="preserve"> annotation.</w:t>
+      </w:r>
+    </w:p>
+    <w:p>
+      <w:pPr>
+        <w:spacing w:line="240" w:lineRule="auto"/>
+        <w:jc w:val="both"/>
+        <w:rPr>
+          <w:b/>
+          <w:sz w:val="28"/>
+        </w:rPr>
+      </w:pPr>
+    </w:p>
+    <w:p>
+      <w:pPr>
+        <w:spacing w:line="240" w:lineRule="auto"/>
+        <w:jc w:val="both"/>
+        <w:rPr>
+          <w:b/>
+          <w:sz w:val="28"/>
+        </w:rPr>
+      </w:pPr>
+    </w:p>
+    <w:p>
+      <w:pPr>
+        <w:spacing w:line="240" w:lineRule="auto"/>
+        <w:jc w:val="both"/>
+        <w:rPr>
+          <w:b/>
+          <w:sz w:val="28"/>
+        </w:rPr>
+      </w:pPr>
+    </w:p>
+    <w:p>
+      <w:pPr>
+        <w:spacing w:line="240" w:lineRule="auto"/>
+        <w:jc w:val="both"/>
+        <w:rPr>
+          <w:b/>
+          <w:sz w:val="28"/>
+        </w:rPr>
+      </w:pPr>
+    </w:p>
+    <w:p>
+      <w:pPr>
+        <w:spacing w:line="240" w:lineRule="auto"/>
+        <w:jc w:val="both"/>
+        <w:rPr>
+          <w:b/>
+          <w:sz w:val="28"/>
+        </w:rPr>
+      </w:pPr>
+    </w:p>
+    <w:p>
+      <w:pPr>
+        <w:spacing w:line="240" w:lineRule="auto"/>
+        <w:jc w:val="both"/>
+        <w:rPr>
+          <w:b/>
+          <w:sz w:val="28"/>
+        </w:rPr>
+      </w:pPr>
+    </w:p>
+    <w:p>
+      <w:pPr>
+        <w:spacing w:line="240" w:lineRule="auto"/>
+        <w:jc w:val="both"/>
+        <w:rPr>
+          <w:b/>
+          <w:sz w:val="28"/>
+        </w:rPr>
+      </w:pPr>
+    </w:p>
+    <w:p>
+      <w:pPr>
+        <w:spacing w:line="240" w:lineRule="auto"/>
+        <w:jc w:val="both"/>
+        <w:rPr>
+          <w:b/>
+          <w:sz w:val="28"/>
+        </w:rPr>
+      </w:pPr>
+    </w:p>
+    <w:p>
+      <w:pPr>
+        <w:spacing w:line="240" w:lineRule="auto"/>
+        <w:jc w:val="both"/>
+        <w:rPr>
+          <w:b/>
+          <w:sz w:val="28"/>
+        </w:rPr>
+      </w:pPr>
+    </w:p>
+    <w:p>
+      <w:pPr>
+        <w:spacing w:line="240" w:lineRule="auto"/>
+        <w:jc w:val="both"/>
+        <w:rPr>
+          <w:b/>
+          <w:sz w:val="28"/>
+        </w:rPr>
+      </w:pPr>
+    </w:p>
+    <w:p>
+      <w:pPr>
+        <w:spacing w:line="240" w:lineRule="auto"/>
+        <w:jc w:val="both"/>
+        <w:rPr>
+          <w:b/>
+          <w:sz w:val="28"/>
+        </w:rPr>
+      </w:pPr>
+    </w:p>
+    <w:p>
+      <w:pPr>
+        <w:spacing w:line="240" w:lineRule="auto"/>
+        <w:jc w:val="both"/>
+        <w:rPr>
+          <w:b/>
+          <w:sz w:val="28"/>
+        </w:rPr>
+      </w:pPr>
+    </w:p>
+    <w:p>
+      <w:pPr>
+        <w:spacing w:line="240" w:lineRule="auto"/>
+        <w:jc w:val="both"/>
+        <w:rPr>
+          <w:b/>
+          <w:sz w:val="28"/>
+        </w:rPr>
+      </w:pPr>
+    </w:p>
+    <w:p>
+      <w:pPr>
+        <w:spacing w:line="240" w:lineRule="auto"/>
+        <w:jc w:val="both"/>
+      </w:pPr>
+      <w:r>
+        <w:rPr>
+          <w:b/>
+          <w:sz w:val="28"/>
+        </w:rPr>
+        <w:lastRenderedPageBreak/>
+        <w:t>5</w:t>
+      </w:r>
+      <w:r>
+        <w:rPr>
+          <w:b/>
+          <w:sz w:val="28"/>
+        </w:rPr>
+        <w:t>.</w:t>
+      </w:r>
+      <w:r>
+        <w:rPr>
+          <w:b/>
+          <w:sz w:val="28"/>
+        </w:rPr>
+        <w:t>2</w:t>
+      </w:r>
+      <w:r>
+        <w:rPr>
+          <w:b/>
+          <w:sz w:val="28"/>
+        </w:rPr>
+        <w:t xml:space="preserve"> </w:t>
+      </w:r>
+      <w:r>
+        <w:rPr>
+          <w:b/>
+          <w:sz w:val="28"/>
+        </w:rPr>
+        <w:t xml:space="preserve">UML </w:t>
+      </w:r>
+      <w:r>
+        <w:rPr>
+          <w:b/>
+          <w:sz w:val="28"/>
+        </w:rPr>
+        <w:t>Class Diagram</w:t>
+      </w:r>
+    </w:p>
+    <w:p>
+      <w:pPr>
+        <w:spacing w:line="240" w:lineRule="auto"/>
+        <w:jc w:val="both"/>
+      </w:pPr>
+      <w:r>
+        <w:rPr>
+          <w:noProof/>
+        </w:rPr>
+        <w:drawing>
+          <wp:inline distT="0" distB="0" distL="0" distR="0">
+            <wp:extent cx="6330559" cy="3667125"/>
+            <wp:effectExtent l="0" t="0" r="0" b="0"/>
+            <wp:docPr id="6" name="Picture 6"/>
+            <wp:cNvGraphicFramePr>
+              <a:graphicFrameLocks xmlns:a="http://schemas.openxmlformats.org/drawingml/2006/main" noChangeAspect="1"/>
+            </wp:cNvGraphicFramePr>
+            <a:graphic xmlns:a="http://schemas.openxmlformats.org/drawingml/2006/main">
+              <a:graphicData uri="http://schemas.openxmlformats.org/drawingml/2006/picture">
+                <pic:pic xmlns:pic="http://schemas.openxmlformats.org/drawingml/2006/picture">
+                  <pic:nvPicPr>
+                    <pic:cNvPr id="6" name="classDiagram.png"/>
+                    <pic:cNvPicPr/>
+                  </pic:nvPicPr>
+                  <pic:blipFill>
+                    <a:blip r:embed="rId13">
+                      <a:extLst>
+                        <a:ext uri="{28A0092B-C50C-407E-A947-70E740481C1C}">
+                          <a14:useLocalDpi xmlns:a14="http://schemas.microsoft.com/office/drawing/2010/main" val="0"/>
+                        </a:ext>
+                      </a:extLst>
+                    </a:blip>
+                    <a:stretch>
+                      <a:fillRect/>
+                    </a:stretch>
+                  </pic:blipFill>
+                  <pic:spPr>
+                    <a:xfrm>
+                      <a:off x="0" y="0"/>
+                      <a:ext cx="6334930" cy="3669657"/>
+                    </a:xfrm>
+                    <a:prstGeom prst="rect">
+                      <a:avLst/>
+                    </a:prstGeom>
+                  </pic:spPr>
+                </pic:pic>
+              </a:graphicData>
+            </a:graphic>
+          </wp:inline>
+        </w:drawing>
+      </w:r>
+    </w:p>
+    <w:p>
+      <w:pPr>
+        <w:pStyle w:val="Title"/>
+        <w:jc w:val="both"/>
+        <w:rPr>
+          <w:rFonts w:ascii="Times New Roman" w:hAnsi="Times New Roman"/>
+        </w:rPr>
+      </w:pPr>
+      <w:bookmarkStart w:id="29" w:name="_Toc254785394"/>
+    </w:p>
+    <w:p>
+      <w:pPr>
+        <w:pStyle w:val="Title"/>
+        <w:jc w:val="both"/>
+        <w:rPr>
+          <w:rFonts w:ascii="Times New Roman" w:hAnsi="Times New Roman"/>
+        </w:rPr>
+      </w:pPr>
+    </w:p>
+    <w:p>
+      <w:pPr>
+        <w:pStyle w:val="Title"/>
+        <w:jc w:val="both"/>
+        <w:rPr>
+          <w:rFonts w:ascii="Times New Roman" w:hAnsi="Times New Roman"/>
+        </w:rPr>
+      </w:pPr>
+    </w:p>
+    <w:p>
+      <w:pPr>
+        <w:pStyle w:val="Title"/>
+        <w:jc w:val="both"/>
+        <w:rPr>
+          <w:rFonts w:ascii="Times New Roman" w:hAnsi="Times New Roman"/>
+        </w:rPr>
+      </w:pPr>
+    </w:p>
+    <w:p>
+      <w:pPr>
+        <w:pStyle w:val="Title"/>
+        <w:jc w:val="both"/>
+        <w:rPr>
+          <w:rFonts w:ascii="Times New Roman" w:hAnsi="Times New Roman"/>
+        </w:rPr>
+      </w:pPr>
+    </w:p>
+    <w:p>
+      <w:pPr>
+        <w:pStyle w:val="Title"/>
+        <w:jc w:val="both"/>
+        <w:rPr>
+          <w:rFonts w:ascii="Times New Roman" w:hAnsi="Times New Roman"/>
+        </w:rPr>
+      </w:pPr>
+    </w:p>
+    <w:p>
+      <w:pPr>
+        <w:pStyle w:val="Title"/>
+        <w:jc w:val="both"/>
+        <w:rPr>
+          <w:rFonts w:ascii="Times New Roman" w:hAnsi="Times New Roman"/>
+        </w:rPr>
+      </w:pPr>
+    </w:p>
+    <w:p>
+      <w:pPr>
+        <w:pStyle w:val="Title"/>
+        <w:jc w:val="both"/>
+        <w:rPr>
+          <w:rFonts w:ascii="Times New Roman" w:hAnsi="Times New Roman"/>
+        </w:rPr>
+      </w:pPr>
+    </w:p>
+    <w:p>
+      <w:pPr>
+        <w:pStyle w:val="Title"/>
+        <w:jc w:val="both"/>
+        <w:rPr>
+          <w:rFonts w:ascii="Times New Roman" w:hAnsi="Times New Roman"/>
+        </w:rPr>
+      </w:pPr>
+    </w:p>
+    <w:p>
+      <w:pPr>
+        <w:pStyle w:val="Title"/>
+        <w:jc w:val="both"/>
+        <w:rPr>
+          <w:rFonts w:ascii="Times New Roman" w:hAnsi="Times New Roman"/>
+        </w:rPr>
+      </w:pPr>
+    </w:p>
+    <w:p>
+      <w:pPr>
+        <w:pStyle w:val="Title"/>
+        <w:jc w:val="both"/>
+        <w:rPr>
+          <w:rFonts w:ascii="Times New Roman" w:hAnsi="Times New Roman"/>
+        </w:rPr>
+      </w:pPr>
+    </w:p>
+    <w:p>
+      <w:pPr>
+        <w:pStyle w:val="Title"/>
+        <w:jc w:val="both"/>
+        <w:rPr>
+          <w:rFonts w:ascii="Times New Roman" w:hAnsi="Times New Roman"/>
+        </w:rPr>
+      </w:pPr>
+    </w:p>
+    <w:p>
+      <w:pPr>
+        <w:pStyle w:val="Title"/>
+        <w:jc w:val="both"/>
+        <w:rPr>
+          <w:rFonts w:ascii="Times New Roman" w:hAnsi="Times New Roman"/>
+        </w:rPr>
+      </w:pPr>
+    </w:p>
+    <w:p>
+      <w:pPr>
+        <w:pStyle w:val="Title"/>
+        <w:jc w:val="both"/>
+        <w:rPr>
+          <w:rFonts w:ascii="Times New Roman" w:hAnsi="Times New Roman"/>
+        </w:rPr>
+      </w:pPr>
+    </w:p>
+    <w:p>
+      <w:pPr>
+        <w:pStyle w:val="Title"/>
+        <w:jc w:val="both"/>
+        <w:rPr>
+          <w:rFonts w:ascii="Times New Roman" w:hAnsi="Times New Roman"/>
+        </w:rPr>
+      </w:pPr>
+    </w:p>
+    <w:p>
+      <w:pPr>
+        <w:pStyle w:val="Title"/>
+        <w:jc w:val="both"/>
+        <w:rPr>
+          <w:rFonts w:ascii="Times New Roman" w:hAnsi="Times New Roman"/>
+        </w:rPr>
+      </w:pPr>
+    </w:p>
+    <w:p>
+      <w:pPr>
+        <w:pStyle w:val="Title"/>
+        <w:jc w:val="both"/>
+        <w:rPr>
+          <w:rFonts w:ascii="Times New Roman" w:hAnsi="Times New Roman"/>
+        </w:rPr>
+      </w:pPr>
+      <w:r>
+        <w:rPr>
+          <w:rFonts w:ascii="Times New Roman" w:hAnsi="Times New Roman"/>
+        </w:rPr>
+        <w:lastRenderedPageBreak/>
+        <w:t>6</w:t>
+      </w:r>
+      <w:r>
+        <w:rPr>
+          <w:rFonts w:ascii="Times New Roman" w:hAnsi="Times New Roman"/>
+        </w:rPr>
+        <w:t>. Data Model</w:t>
+      </w:r>
+      <w:bookmarkEnd w:id="29"/>
+      <w:r>
+        <w:rPr>
+          <w:rFonts w:ascii="Times New Roman" w:hAnsi="Times New Roman"/>
+        </w:rPr>
+        <w:t xml:space="preserve"> </w:t>
+      </w:r>
+    </w:p>
+    <w:p>
+      <w:pPr>
+        <w:spacing w:line="240" w:lineRule="auto"/>
+        <w:jc w:val="both"/>
+        <w:rPr>
           <w:i/>
           <w:color w:val="943634" w:themeColor="accent2" w:themeShade="BF"/>
           <w:sz w:val="24"/>
@@ -2389,446 +2847,219 @@
       <w:r>
         <w:rPr>
           <w:i/>
+          <w:noProof/>
           <w:color w:val="943634" w:themeColor="accent2" w:themeShade="BF"/>
           <w:sz w:val="24"/>
         </w:rPr>
-        <w:t>[Describe</w:t>
-      </w:r>
-      <w:r>
+        <w:drawing>
+          <wp:inline distT="0" distB="0" distL="0" distR="0">
+            <wp:extent cx="5943600" cy="5438775"/>
+            <wp:effectExtent l="0" t="0" r="0" b="9525"/>
+            <wp:docPr id="5" name="Picture 5"/>
+            <wp:cNvGraphicFramePr>
+              <a:graphicFrameLocks xmlns:a="http://schemas.openxmlformats.org/drawingml/2006/main" noChangeAspect="1"/>
+            </wp:cNvGraphicFramePr>
+            <a:graphic xmlns:a="http://schemas.openxmlformats.org/drawingml/2006/main">
+              <a:graphicData uri="http://schemas.openxmlformats.org/drawingml/2006/picture">
+                <pic:pic xmlns:pic="http://schemas.openxmlformats.org/drawingml/2006/picture">
+                  <pic:nvPicPr>
+                    <pic:cNvPr id="5" name="data_model.png"/>
+                    <pic:cNvPicPr/>
+                  </pic:nvPicPr>
+                  <pic:blipFill>
+                    <a:blip r:embed="rId14">
+                      <a:extLst>
+                        <a:ext uri="{28A0092B-C50C-407E-A947-70E740481C1C}">
+                          <a14:useLocalDpi xmlns:a14="http://schemas.microsoft.com/office/drawing/2010/main" val="0"/>
+                        </a:ext>
+                      </a:extLst>
+                    </a:blip>
+                    <a:stretch>
+                      <a:fillRect/>
+                    </a:stretch>
+                  </pic:blipFill>
+                  <pic:spPr>
+                    <a:xfrm>
+                      <a:off x="0" y="0"/>
+                      <a:ext cx="5943600" cy="5438775"/>
+                    </a:xfrm>
+                    <a:prstGeom prst="rect">
+                      <a:avLst/>
+                    </a:prstGeom>
+                  </pic:spPr>
+                </pic:pic>
+              </a:graphicData>
+            </a:graphic>
+          </wp:inline>
+        </w:drawing>
+      </w:r>
+    </w:p>
+    <w:p>
+      <w:pPr>
+        <w:spacing w:line="240" w:lineRule="auto"/>
+        <w:jc w:val="both"/>
         <w:rPr>
           <w:i/>
           <w:color w:val="943634" w:themeColor="accent2" w:themeShade="BF"/>
-          <w:sz w:val="24"/>
-        </w:rPr>
-        <w:t xml:space="preserve"> briefly</w:t>
-      </w:r>
-      <w:r>
-        <w:rPr>
-          <w:i/>
-          <w:color w:val="943634" w:themeColor="accent2" w:themeShade="BF"/>
-          <w:sz w:val="24"/>
-        </w:rPr>
-        <w:t xml:space="preserve"> the used design pattern</w:t>
-      </w:r>
-      <w:r>
-        <w:rPr>
-          <w:i/>
-          <w:color w:val="943634" w:themeColor="accent2" w:themeShade="BF"/>
-          <w:sz w:val="24"/>
-        </w:rPr>
-        <w:t>s.</w:t>
-      </w:r>
-      <w:r>
-        <w:rPr>
-          <w:i/>
-          <w:color w:val="943634" w:themeColor="accent2" w:themeShade="BF"/>
-          <w:sz w:val="24"/>
-        </w:rPr>
-        <w:t>]</w:t>
-      </w:r>
-    </w:p>
-    <w:p>
-      <w:pPr>
-        <w:spacing w:line="240" w:lineRule="auto"/>
-        <w:jc w:val="both"/>
-      </w:pPr>
-    </w:p>
-    <w:p>
-      <w:pPr>
-        <w:spacing w:line="240" w:lineRule="auto"/>
-        <w:jc w:val="both"/>
-      </w:pPr>
-      <w:r>
-        <w:rPr>
-          <w:b/>
-          <w:sz w:val="28"/>
-        </w:rPr>
-        <w:t>5</w:t>
-      </w:r>
-      <w:r>
-        <w:rPr>
-          <w:b/>
-          <w:sz w:val="28"/>
-        </w:rPr>
-        <w:t>.</w:t>
-      </w:r>
-      <w:r>
-        <w:rPr>
-          <w:b/>
-          <w:sz w:val="28"/>
-        </w:rPr>
-        <w:t>2</w:t>
-      </w:r>
-      <w:r>
-        <w:rPr>
-          <w:b/>
-          <w:sz w:val="28"/>
-        </w:rPr>
+        </w:rPr>
+      </w:pPr>
+    </w:p>
+    <w:p>
+      <w:pPr>
+        <w:pStyle w:val="Title"/>
+        <w:jc w:val="both"/>
+        <w:rPr>
+          <w:rFonts w:ascii="Times New Roman" w:hAnsi="Times New Roman"/>
+        </w:rPr>
+      </w:pPr>
+      <w:bookmarkStart w:id="30" w:name="_Toc254785395"/>
+      <w:r>
+        <w:rPr>
+          <w:rFonts w:ascii="Times New Roman" w:hAnsi="Times New Roman"/>
+        </w:rPr>
+        <w:t>7</w:t>
+      </w:r>
+      <w:r>
+        <w:rPr>
+          <w:rFonts w:ascii="Times New Roman" w:hAnsi="Times New Roman"/>
+        </w:rPr>
+        <w:t xml:space="preserve">. </w:t>
+      </w:r>
+      <w:r>
+        <w:rPr>
+          <w:rFonts w:ascii="Times New Roman" w:hAnsi="Times New Roman"/>
+        </w:rPr>
+        <w:t>System</w:t>
+      </w:r>
+      <w:r>
+        <w:rPr>
+          <w:rFonts w:ascii="Times New Roman" w:hAnsi="Times New Roman"/>
+        </w:rPr>
+        <w:t xml:space="preserve"> Testing</w:t>
+      </w:r>
+      <w:bookmarkEnd w:id="30"/>
+    </w:p>
+    <w:p>
+      <w:pPr>
+        <w:spacing w:line="240" w:lineRule="auto"/>
+        <w:jc w:val="both"/>
+        <w:rPr>
+          <w:color w:val="000000" w:themeColor="text1"/>
+        </w:rPr>
+      </w:pPr>
+      <w:proofErr w:type="gramStart"/>
+      <w:r>
+        <w:rPr>
+          <w:color w:val="000000" w:themeColor="text1"/>
+          <w:sz w:val="24"/>
+        </w:rPr>
+        <w:t>In order to</w:t>
+      </w:r>
+      <w:proofErr w:type="gramEnd"/>
+      <w:r>
+        <w:rPr>
+          <w:color w:val="000000" w:themeColor="text1"/>
+          <w:sz w:val="24"/>
+        </w:rPr>
+        <w:t xml:space="preserve"> test the application, I have used Unit testing for the laboratory controller class. For this, I have mocked the service </w:t>
+      </w:r>
+      <w:r>
+        <w:rPr>
+          <w:color w:val="000000" w:themeColor="text1"/>
+          <w:sz w:val="24"/>
+        </w:rPr>
+        <w:t xml:space="preserve">and I verified the response entities that I got back (the http codes and the </w:t>
+      </w:r>
+      <w:proofErr w:type="spellStart"/>
+      <w:r>
+        <w:rPr>
+          <w:color w:val="000000" w:themeColor="text1"/>
+          <w:sz w:val="24"/>
+        </w:rPr>
+        <w:t>json’s</w:t>
+      </w:r>
+      <w:proofErr w:type="spellEnd"/>
+      <w:r>
+        <w:rPr>
+          <w:color w:val="000000" w:themeColor="text1"/>
+          <w:sz w:val="24"/>
+        </w:rPr>
+        <w:t xml:space="preserve"> returned).</w:t>
+      </w:r>
+      <w:bookmarkStart w:id="31" w:name="_GoBack"/>
+      <w:bookmarkEnd w:id="31"/>
+    </w:p>
+    <w:p>
+      <w:pPr>
+        <w:pStyle w:val="Title"/>
+        <w:jc w:val="both"/>
+        <w:rPr>
+          <w:rFonts w:ascii="Times New Roman" w:hAnsi="Times New Roman"/>
+        </w:rPr>
+      </w:pPr>
+      <w:bookmarkStart w:id="32" w:name="_Toc254785396"/>
+      <w:r>
+        <w:rPr>
+          <w:rFonts w:ascii="Times New Roman" w:hAnsi="Times New Roman"/>
+        </w:rPr>
+        <w:t>8</w:t>
+      </w:r>
+      <w:r>
+        <w:rPr>
+          <w:rFonts w:ascii="Times New Roman" w:hAnsi="Times New Roman"/>
+        </w:rPr>
+        <w:t>. Bibliography</w:t>
+      </w:r>
+      <w:bookmarkEnd w:id="32"/>
+    </w:p>
+    <w:p>
+      <w:hyperlink r:id="rId15" w:history="1">
+        <w:r>
+          <w:rPr>
+            <w:rStyle w:val="Hyperlink"/>
+          </w:rPr>
+          <w:t>http://www.vogella.com/tutorials/SpringDependencyInjection/article.html</w:t>
+        </w:r>
+      </w:hyperlink>
+      <w:r>
         <w:t xml:space="preserve"> </w:t>
       </w:r>
-      <w:r>
-        <w:rPr>
-          <w:b/>
-          <w:sz w:val="28"/>
-        </w:rPr>
-        <w:t xml:space="preserve">UML </w:t>
-      </w:r>
-      <w:r>
-        <w:rPr>
-          <w:b/>
-          <w:sz w:val="28"/>
-        </w:rPr>
-        <w:t>Class Diagram</w:t>
-      </w:r>
-    </w:p>
-    <w:p>
-      <w:pPr>
-        <w:spacing w:line="240" w:lineRule="auto"/>
-        <w:jc w:val="both"/>
-        <w:rPr>
-          <w:i/>
-          <w:color w:val="943634" w:themeColor="accent2" w:themeShade="BF"/>
-          <w:sz w:val="24"/>
-        </w:rPr>
-      </w:pPr>
-      <w:r>
-        <w:rPr>
-          <w:i/>
-          <w:color w:val="943634" w:themeColor="accent2" w:themeShade="BF"/>
-          <w:sz w:val="24"/>
-        </w:rPr>
-        <w:t>[</w:t>
-      </w:r>
-      <w:r>
-        <w:rPr>
-          <w:i/>
-          <w:color w:val="943634" w:themeColor="accent2" w:themeShade="BF"/>
-          <w:sz w:val="24"/>
-        </w:rPr>
-        <w:t>C</w:t>
-      </w:r>
-      <w:r>
-        <w:rPr>
-          <w:i/>
-          <w:color w:val="943634" w:themeColor="accent2" w:themeShade="BF"/>
-          <w:sz w:val="24"/>
-        </w:rPr>
-        <w:t xml:space="preserve">reate the UML Class Diagram and </w:t>
-      </w:r>
-      <w:r>
-        <w:rPr>
-          <w:i/>
-          <w:color w:val="943634" w:themeColor="accent2" w:themeShade="BF"/>
-          <w:sz w:val="24"/>
-        </w:rPr>
-        <w:t>highlight</w:t>
-      </w:r>
-      <w:r>
-        <w:rPr>
-          <w:i/>
-          <w:color w:val="943634" w:themeColor="accent2" w:themeShade="BF"/>
-          <w:sz w:val="24"/>
-        </w:rPr>
-        <w:t xml:space="preserve"> and motivate</w:t>
-      </w:r>
-      <w:r>
-        <w:rPr>
-          <w:i/>
-          <w:color w:val="943634" w:themeColor="accent2" w:themeShade="BF"/>
-          <w:sz w:val="24"/>
-        </w:rPr>
+    </w:p>
+    <w:p>
+      <w:hyperlink r:id="rId16" w:history="1">
+        <w:r>
+          <w:rPr>
+            <w:rStyle w:val="Hyperlink"/>
+          </w:rPr>
+          <w:t>http://www.baeldung.com/spring-boot-testing</w:t>
+        </w:r>
+      </w:hyperlink>
+      <w:r>
         <w:t xml:space="preserve"> </w:t>
       </w:r>
-      <w:r>
-        <w:rPr>
-          <w:i/>
-          <w:color w:val="943634" w:themeColor="accent2" w:themeShade="BF"/>
-          <w:sz w:val="24"/>
-        </w:rPr>
-        <w:t>how</w:t>
-      </w:r>
-      <w:r>
-        <w:rPr>
-          <w:i/>
-          <w:color w:val="943634" w:themeColor="accent2" w:themeShade="BF"/>
-          <w:sz w:val="24"/>
-        </w:rPr>
-        <w:t xml:space="preserve"> the design pattern</w:t>
-      </w:r>
-      <w:r>
-        <w:rPr>
-          <w:i/>
-          <w:color w:val="943634" w:themeColor="accent2" w:themeShade="BF"/>
-          <w:sz w:val="24"/>
-        </w:rPr>
-        <w:t>s</w:t>
-      </w:r>
-      <w:r>
-        <w:rPr>
-          <w:i/>
-          <w:color w:val="943634" w:themeColor="accent2" w:themeShade="BF"/>
-          <w:sz w:val="24"/>
-        </w:rPr>
-        <w:t xml:space="preserve"> are used</w:t>
-      </w:r>
-      <w:r>
-        <w:rPr>
-          <w:i/>
-          <w:color w:val="943634" w:themeColor="accent2" w:themeShade="BF"/>
-          <w:sz w:val="24"/>
-        </w:rPr>
-        <w:t>.</w:t>
-      </w:r>
-      <w:r>
-        <w:rPr>
-          <w:i/>
-          <w:color w:val="943634" w:themeColor="accent2" w:themeShade="BF"/>
-          <w:sz w:val="24"/>
-        </w:rPr>
-        <w:t>]</w:t>
-      </w:r>
-    </w:p>
-    <w:p>
-      <w:pPr>
-        <w:spacing w:line="240" w:lineRule="auto"/>
-        <w:jc w:val="both"/>
-      </w:pPr>
-    </w:p>
-    <w:p>
-      <w:pPr>
-        <w:pStyle w:val="Title"/>
-        <w:jc w:val="both"/>
-        <w:rPr>
-          <w:rFonts w:ascii="Times New Roman" w:hAnsi="Times New Roman"/>
-        </w:rPr>
-      </w:pPr>
-      <w:bookmarkStart w:id="30" w:name="_Toc254785394"/>
-      <w:r>
-        <w:rPr>
-          <w:rFonts w:ascii="Times New Roman" w:hAnsi="Times New Roman"/>
-        </w:rPr>
-        <w:t>6</w:t>
-      </w:r>
-      <w:r>
-        <w:rPr>
-          <w:rFonts w:ascii="Times New Roman" w:hAnsi="Times New Roman"/>
-        </w:rPr>
-        <w:t>. Data Model</w:t>
-      </w:r>
-      <w:bookmarkEnd w:id="30"/>
-      <w:r>
-        <w:rPr>
-          <w:rFonts w:ascii="Times New Roman" w:hAnsi="Times New Roman"/>
-        </w:rPr>
+    </w:p>
+    <w:p>
+      <w:hyperlink r:id="rId17" w:history="1">
+        <w:r>
+          <w:rPr>
+            <w:rStyle w:val="Hyperlink"/>
+          </w:rPr>
+          <w:t>https://spring.io/guides/tutorials/bookmarks/</w:t>
+        </w:r>
+      </w:hyperlink>
+      <w:r>
         <w:t xml:space="preserve"> </w:t>
       </w:r>
-    </w:p>
-    <w:p>
-      <w:pPr>
-        <w:spacing w:line="240" w:lineRule="auto"/>
-        <w:jc w:val="both"/>
-        <w:rPr>
-          <w:i/>
-          <w:color w:val="943634" w:themeColor="accent2" w:themeShade="BF"/>
-          <w:sz w:val="24"/>
-        </w:rPr>
-      </w:pPr>
-      <w:r>
-        <w:rPr>
-          <w:i/>
-          <w:color w:val="943634" w:themeColor="accent2" w:themeShade="BF"/>
-          <w:sz w:val="24"/>
-        </w:rPr>
-        <w:t>[</w:t>
-      </w:r>
-      <w:r>
-        <w:rPr>
-          <w:i/>
-          <w:color w:val="943634" w:themeColor="accent2" w:themeShade="BF"/>
-          <w:sz w:val="24"/>
-        </w:rPr>
-        <w:t>P</w:t>
-      </w:r>
-      <w:r>
-        <w:rPr>
-          <w:i/>
-          <w:color w:val="943634" w:themeColor="accent2" w:themeShade="BF"/>
-          <w:sz w:val="24"/>
-        </w:rPr>
-        <w:t>resent the data models used in the system’s implementation</w:t>
-      </w:r>
-      <w:r>
-        <w:rPr>
-          <w:i/>
-          <w:color w:val="943634" w:themeColor="accent2" w:themeShade="BF"/>
-          <w:sz w:val="24"/>
-        </w:rPr>
-        <w:t>.</w:t>
-      </w:r>
-      <w:r>
-        <w:rPr>
-          <w:i/>
-          <w:color w:val="943634" w:themeColor="accent2" w:themeShade="BF"/>
-          <w:sz w:val="24"/>
-        </w:rPr>
-        <w:t>]</w:t>
-      </w:r>
-    </w:p>
-    <w:p>
-      <w:pPr>
-        <w:spacing w:line="240" w:lineRule="auto"/>
-        <w:jc w:val="both"/>
-        <w:rPr>
-          <w:i/>
-          <w:color w:val="943634" w:themeColor="accent2" w:themeShade="BF"/>
-        </w:rPr>
-      </w:pPr>
-    </w:p>
-    <w:p>
-      <w:pPr>
-        <w:pStyle w:val="Title"/>
-        <w:jc w:val="both"/>
-        <w:rPr>
-          <w:rFonts w:ascii="Times New Roman" w:hAnsi="Times New Roman"/>
-        </w:rPr>
-      </w:pPr>
-      <w:bookmarkStart w:id="31" w:name="_Toc254785395"/>
-      <w:r>
-        <w:rPr>
-          <w:rFonts w:ascii="Times New Roman" w:hAnsi="Times New Roman"/>
-        </w:rPr>
-        <w:t>7</w:t>
-      </w:r>
-      <w:r>
-        <w:rPr>
-          <w:rFonts w:ascii="Times New Roman" w:hAnsi="Times New Roman"/>
-        </w:rPr>
-        <w:t xml:space="preserve">. </w:t>
-      </w:r>
-      <w:r>
-        <w:rPr>
-          <w:rFonts w:ascii="Times New Roman" w:hAnsi="Times New Roman"/>
-        </w:rPr>
-        <w:t>System</w:t>
-      </w:r>
-      <w:r>
-        <w:rPr>
-          <w:rFonts w:ascii="Times New Roman" w:hAnsi="Times New Roman"/>
-        </w:rPr>
-        <w:t xml:space="preserve"> Testing</w:t>
-      </w:r>
-      <w:bookmarkEnd w:id="31"/>
-    </w:p>
-    <w:p>
-      <w:pPr>
-        <w:spacing w:line="240" w:lineRule="auto"/>
-        <w:jc w:val="both"/>
-        <w:rPr>
-          <w:i/>
-          <w:color w:val="943634" w:themeColor="accent2" w:themeShade="BF"/>
-        </w:rPr>
-      </w:pPr>
-      <w:r>
-        <w:rPr>
-          <w:i/>
-          <w:color w:val="943634" w:themeColor="accent2" w:themeShade="BF"/>
-          <w:sz w:val="24"/>
-        </w:rPr>
-        <w:t>[</w:t>
-      </w:r>
-      <w:r>
-        <w:rPr>
-          <w:i/>
-          <w:color w:val="943634" w:themeColor="accent2" w:themeShade="BF"/>
-          <w:sz w:val="24"/>
-        </w:rPr>
-        <w:t>P</w:t>
-      </w:r>
-      <w:r>
-        <w:rPr>
-          <w:i/>
-          <w:color w:val="943634" w:themeColor="accent2" w:themeShade="BF"/>
-          <w:sz w:val="24"/>
-        </w:rPr>
-        <w:t>resent</w:t>
-      </w:r>
-      <w:r>
-        <w:rPr>
-          <w:i/>
-          <w:color w:val="943634" w:themeColor="accent2" w:themeShade="BF"/>
-          <w:sz w:val="24"/>
-        </w:rPr>
-        <w:t xml:space="preserve"> the used testing strategies (unit testing, integration testing</w:t>
-      </w:r>
-      <w:r>
-        <w:rPr>
-          <w:i/>
-          <w:color w:val="943634" w:themeColor="accent2" w:themeShade="BF"/>
-          <w:sz w:val="24"/>
-        </w:rPr>
-        <w:t>, validation testing</w:t>
-      </w:r>
-      <w:r>
-        <w:rPr>
-          <w:i/>
-          <w:color w:val="943634" w:themeColor="accent2" w:themeShade="BF"/>
-          <w:sz w:val="24"/>
-        </w:rPr>
-        <w:t>)</w:t>
-      </w:r>
-      <w:r>
-        <w:rPr>
-          <w:i/>
-          <w:color w:val="943634" w:themeColor="accent2" w:themeShade="BF"/>
-          <w:sz w:val="24"/>
-        </w:rPr>
-        <w:t xml:space="preserve"> and testing methods (data-flow, partitioning, boundary analysis, etc.)</w:t>
-      </w:r>
-      <w:r>
-        <w:rPr>
-          <w:i/>
-          <w:color w:val="943634" w:themeColor="accent2" w:themeShade="BF"/>
-          <w:sz w:val="24"/>
-        </w:rPr>
-        <w:t>.</w:t>
-      </w:r>
-      <w:r>
-        <w:rPr>
-          <w:i/>
-          <w:color w:val="943634" w:themeColor="accent2" w:themeShade="BF"/>
-          <w:sz w:val="24"/>
-        </w:rPr>
-        <w:t>]</w:t>
-      </w:r>
-    </w:p>
-    <w:p>
-      <w:pPr>
-        <w:pStyle w:val="Title"/>
-        <w:jc w:val="both"/>
-        <w:rPr>
-          <w:rFonts w:ascii="Times New Roman" w:hAnsi="Times New Roman"/>
-        </w:rPr>
-      </w:pPr>
-      <w:bookmarkStart w:id="32" w:name="_Toc254785396"/>
-      <w:r>
-        <w:rPr>
-          <w:rFonts w:ascii="Times New Roman" w:hAnsi="Times New Roman"/>
-        </w:rPr>
-        <w:t>8</w:t>
-      </w:r>
-      <w:r>
-        <w:rPr>
-          <w:rFonts w:ascii="Times New Roman" w:hAnsi="Times New Roman"/>
-        </w:rPr>
-        <w:t>. Bibliography</w:t>
-      </w:r>
-      <w:bookmarkEnd w:id="32"/>
-    </w:p>
+      <w:r>
+        <w:tab/>
+      </w:r>
+    </w:p>
+    <w:p/>
     <w:sectPr>
-      <w:headerReference w:type="default" r:id="rId12"/>
-      <w:footerReference w:type="default" r:id="rId13"/>
-      <w:headerReference w:type="first" r:id="rId14"/>
-      <w:footerReference w:type="first" r:id="rId15"/>
+      <w:headerReference w:type="default" r:id="rId18"/>
+      <w:footerReference w:type="default" r:id="rId19"/>
+      <w:headerReference w:type="first" r:id="rId20"/>
+      <w:footerReference w:type="first" r:id="rId21"/>
       <w:pgSz w:w="12240" w:h="15840" w:code="1"/>
       <w:pgMar w:top="1440" w:right="1440" w:bottom="1440" w:left="1440" w:header="720" w:footer="720" w:gutter="0"/>
       <w:cols w:space="720"/>
@@ -3061,7 +3292,7 @@
               <w:rStyle w:val="PageNumber"/>
               <w:noProof/>
             </w:rPr>
-            <w:t>7</w:t>
+            <w:t>10</w:t>
           </w:r>
           <w:r>
             <w:rPr>
@@ -4277,6 +4508,29 @@
       <w:ind w:left="400"/>
     </w:pPr>
   </w:style>
+  <w:style w:type="character" w:styleId="Hyperlink">
+    <w:name w:val="Hyperlink"/>
+    <w:basedOn w:val="DefaultParagraphFont"/>
+    <w:uiPriority w:val="99"/>
+    <w:unhideWhenUsed/>
+    <w:rsid w:val="00C717AA"/>
+    <w:rPr>
+      <w:color w:val="0000FF" w:themeColor="hyperlink"/>
+      <w:u w:val="single"/>
+    </w:rPr>
+  </w:style>
+  <w:style w:type="character" w:styleId="UnresolvedMention">
+    <w:name w:val="Unresolved Mention"/>
+    <w:basedOn w:val="DefaultParagraphFont"/>
+    <w:uiPriority w:val="99"/>
+    <w:semiHidden/>
+    <w:unhideWhenUsed/>
+    <w:rsid w:val="00C717AA"/>
+    <w:rPr>
+      <w:color w:val="808080"/>
+      <w:shd w:val="clear" w:color="auto" w:fill="E6E6E6"/>
+    </w:rPr>
+  </w:style>
 </w:styles>
 </file>
 

</xml_diff>